<commit_message>
Testing Sprint2. Sprint2 ultimato
</commit_message>
<xml_diff>
--- a/DOCUMENTS/Overview Iniziale.docx
+++ b/DOCUMENTS/Overview Iniziale.docx
@@ -470,7 +470,7 @@
           <w:szCs w:val="24"/>
         </w:rPr>
         <w:drawing>
-          <wp:inline distT="0" distB="0" distL="0" distR="0" wp14:anchorId="2435769A" wp14:editId="5906AACE">
+          <wp:inline distT="0" distB="0" distL="0" distR="0" wp14:anchorId="2435769A" wp14:editId="289023E5">
             <wp:extent cx="3793734" cy="2112818"/>
             <wp:effectExtent l="0" t="0" r="0" b="1905"/>
             <wp:docPr id="1" name="Immagine 1"/>
@@ -493,7 +493,7 @@
                   <pic:spPr>
                     <a:xfrm>
                       <a:off x="0" y="0"/>
-                      <a:ext cx="3983467" cy="2218485"/>
+                      <a:ext cx="3793734" cy="2112818"/>
                     </a:xfrm>
                     <a:prstGeom prst="rect">
                       <a:avLst/>
@@ -3066,6 +3066,68 @@
         <w:ind w:right="225"/>
         <w:rPr>
           <w:rStyle w:val="Riferimentointenso"/>
+          <w:color w:val="auto"/>
+        </w:rPr>
+      </w:pPr>
+      <w:r>
+        <w:rPr>
+          <w:rStyle w:val="Riferimentointenso"/>
+          <w:color w:val="auto"/>
+        </w:rPr>
+        <w:t>Formalizzazione dei requisiti</w:t>
+      </w:r>
+    </w:p>
+    <w:p>
+      <w:pPr>
+        <w:pStyle w:val="Paragrafoelenco"/>
+        <w:ind w:left="0"/>
+        <w:jc w:val="both"/>
+        <w:rPr>
+          <w:sz w:val="24"/>
+          <w:szCs w:val="24"/>
+        </w:rPr>
+      </w:pPr>
+      <w:r>
+        <w:t>Si veda una prima formalizzazione dei requisiti al seguente link:</w:t>
+      </w:r>
+      <w:r>
+        <w:rPr>
+          <w:sz w:val="24"/>
+          <w:szCs w:val="24"/>
+        </w:rPr>
+        <w:t xml:space="preserve"> </w:t>
+      </w:r>
+      <w:hyperlink r:id="rId12" w:history="1">
+        <w:proofErr w:type="spellStart"/>
+        <w:r>
+          <w:rPr>
+            <w:rStyle w:val="Collegamentoipertestuale"/>
+            <w:sz w:val="24"/>
+            <w:szCs w:val="24"/>
+          </w:rPr>
+          <w:t>RequirementAnalysisModel.qak</w:t>
+        </w:r>
+        <w:proofErr w:type="spellEnd"/>
+      </w:hyperlink>
+      <w:r>
+        <w:rPr>
+          <w:sz w:val="24"/>
+          <w:szCs w:val="24"/>
+        </w:rPr>
+        <w:t>.</w:t>
+      </w:r>
+    </w:p>
+    <w:p>
+      <w:pPr>
+        <w:pStyle w:val="Titolo3"/>
+        <w:pBdr>
+          <w:bottom w:val="single" w:sz="6" w:space="0" w:color="242424"/>
+        </w:pBdr>
+        <w:shd w:val="clear" w:color="auto" w:fill="E6CCFF"/>
+        <w:spacing w:after="120"/>
+        <w:ind w:right="225"/>
+        <w:rPr>
+          <w:rStyle w:val="Riferimentointenso"/>
           <w:rFonts w:ascii="Tahoma" w:hAnsi="Tahoma" w:cs="Tahoma"/>
           <w:b w:val="0"/>
           <w:bCs w:val="0"/>
@@ -3430,6 +3492,7 @@
         <w:jc w:val="both"/>
       </w:pPr>
       <w:r>
+        <w:lastRenderedPageBreak/>
         <w:t xml:space="preserve">Al termine di quest’ultimo mi aspetto che </w:t>
       </w:r>
       <w:proofErr w:type="spellStart"/>
@@ -3472,6 +3535,7 @@
           <w:ilvl w:val="0"/>
           <w:numId w:val="6"/>
         </w:numPr>
+        <w:jc w:val="both"/>
       </w:pPr>
       <w:r>
         <w:t xml:space="preserve">Anche per testare i task </w:t>
@@ -3575,7 +3639,6 @@
           <w:i/>
           <w:iCs/>
         </w:rPr>
-        <w:lastRenderedPageBreak/>
         <w:t>testClean</w:t>
       </w:r>
       <w:proofErr w:type="spellEnd"/>
@@ -3758,7 +3821,7 @@
     <w:p>
       <w:pPr>
         <w:pStyle w:val="Paragrafoelenco"/>
-        <w:ind w:left="360"/>
+        <w:ind w:left="0"/>
         <w:jc w:val="both"/>
         <w:rPr>
           <w:sz w:val="24"/>
@@ -4634,21 +4697,20 @@
         </w:rPr>
         <w:t>convoy</w:t>
       </w:r>
+      <w:proofErr w:type="spellEnd"/>
       <w:r>
         <w:rPr>
           <w:i/>
           <w:iCs/>
         </w:rPr>
-        <w:t>.</w:t>
-      </w:r>
-      <w:r>
-        <w:rPr>
-          <w:i/>
-          <w:iCs/>
-        </w:rPr>
-        <w:t>s</w:t>
-      </w:r>
-      <w:proofErr w:type="spellEnd"/>
+        <w:t xml:space="preserve"> </w:t>
+      </w:r>
+      <w:r>
+        <w:t>che</w:t>
+      </w:r>
+      <w:r>
+        <w:t xml:space="preserve"> comunque, essendo la room piccola, non sono significativi.</w:t>
+      </w:r>
     </w:p>
     <w:p>
       <w:pPr>
@@ -4662,6 +4724,7 @@
           <w:color w:val="0033CC"/>
           <w:bdr w:val="single" w:sz="24" w:space="0" w:color="CCFFFF" w:frame="1"/>
         </w:rPr>
+        <w:lastRenderedPageBreak/>
         <w:t xml:space="preserve">Stato dei </w:t>
       </w:r>
       <w:proofErr w:type="spellStart"/>
@@ -4744,7 +4807,6 @@
         <w:rPr>
           <w:noProof/>
         </w:rPr>
-        <w:lastRenderedPageBreak/>
         <mc:AlternateContent>
           <mc:Choice Requires="wps">
             <w:drawing>
@@ -6862,6 +6924,7 @@
           <w:color w:val="0033CC"/>
           <w:bdr w:val="single" w:sz="24" w:space="0" w:color="CCFFFF" w:frame="1"/>
         </w:rPr>
+        <w:lastRenderedPageBreak/>
         <w:t xml:space="preserve">Il </w:t>
       </w:r>
       <w:proofErr w:type="spellStart"/>
@@ -6950,7 +7013,6 @@
           <w:color w:val="0033CC"/>
           <w:bdr w:val="single" w:sz="24" w:space="0" w:color="CCFFFF" w:frame="1"/>
         </w:rPr>
-        <w:lastRenderedPageBreak/>
         <w:t xml:space="preserve">Ottimizzazione </w:t>
       </w:r>
       <w:r>
@@ -7836,34 +7898,6 @@
         </w:rPr>
       </w:pPr>
       <w:bookmarkStart w:id="8" w:name="_Hlk43979563"/>
-    </w:p>
-    <w:p>
-      <w:pPr>
-        <w:spacing w:line="240" w:lineRule="auto"/>
-        <w:contextualSpacing/>
-        <w:jc w:val="both"/>
-        <w:rPr>
-          <w:rStyle w:val="Riferimentointenso"/>
-          <w:rFonts w:ascii="Times New Roman" w:eastAsia="Times New Roman" w:hAnsi="Times New Roman" w:cs="Times New Roman"/>
-          <w:sz w:val="24"/>
-          <w:szCs w:val="24"/>
-          <w:lang w:eastAsia="it-IT"/>
-        </w:rPr>
-      </w:pPr>
-    </w:p>
-    <w:p>
-      <w:pPr>
-        <w:spacing w:line="240" w:lineRule="auto"/>
-        <w:contextualSpacing/>
-        <w:jc w:val="both"/>
-        <w:rPr>
-          <w:rStyle w:val="Riferimentointenso"/>
-          <w:rFonts w:ascii="Times New Roman" w:eastAsia="Times New Roman" w:hAnsi="Times New Roman" w:cs="Times New Roman"/>
-          <w:sz w:val="24"/>
-          <w:szCs w:val="24"/>
-          <w:lang w:eastAsia="it-IT"/>
-        </w:rPr>
-      </w:pPr>
     </w:p>
     <w:p>
       <w:pPr>
@@ -7933,7 +7967,7 @@
                     <pic:cNvPicPr/>
                   </pic:nvPicPr>
                   <pic:blipFill>
-                    <a:blip r:embed="rId12"/>
+                    <a:blip r:embed="rId13"/>
                     <a:stretch>
                       <a:fillRect/>
                     </a:stretch>
@@ -8502,9 +8536,16 @@
           <w:sz w:val="24"/>
           <w:szCs w:val="24"/>
         </w:rPr>
-        <w:t xml:space="preserve">Vedi </w:t>
-      </w:r>
-      <w:hyperlink r:id="rId13" w:history="1">
+        <w:t>Si veda il file a questo link:</w:t>
+      </w:r>
+      <w:r>
+        <w:rPr>
+          <w:sz w:val="24"/>
+          <w:szCs w:val="24"/>
+        </w:rPr>
+        <w:t xml:space="preserve"> </w:t>
+      </w:r>
+      <w:hyperlink r:id="rId14" w:history="1">
         <w:proofErr w:type="spellStart"/>
         <w:r>
           <w:rPr>

</xml_diff>

<commit_message>
Realizzata webGUI. Quasi ultimato Sprint3
</commit_message>
<xml_diff>
--- a/DOCUMENTS/Overview Iniziale.docx
+++ b/DOCUMENTS/Overview Iniziale.docx
@@ -8225,16 +8225,18 @@
         </w:rPr>
         <w:t xml:space="preserve">anguage (DSL) </w:t>
       </w:r>
-      <w:proofErr w:type="spellStart"/>
-      <w:r>
-        <w:rPr>
-          <w:b/>
-          <w:bCs/>
-          <w:color w:val="FF0000"/>
-        </w:rPr>
-        <w:t>QaKActor</w:t>
-      </w:r>
-      <w:proofErr w:type="spellEnd"/>
+      <w:hyperlink r:id="rId14" w:history="1">
+        <w:proofErr w:type="spellStart"/>
+        <w:r>
+          <w:rPr>
+            <w:rStyle w:val="Collegamentoipertestuale"/>
+            <w:b/>
+            <w:bCs/>
+          </w:rPr>
+          <w:t>QaKActor</w:t>
+        </w:r>
+        <w:proofErr w:type="spellEnd"/>
+      </w:hyperlink>
       <w:r>
         <w:rPr>
           <w:b/>
@@ -8545,7 +8547,7 @@
         </w:rPr>
         <w:t xml:space="preserve"> </w:t>
       </w:r>
-      <w:hyperlink r:id="rId14" w:history="1">
+      <w:hyperlink r:id="rId15" w:history="1">
         <w:proofErr w:type="spellStart"/>
         <w:r>
           <w:rPr>

</xml_diff>